<commit_message>
Updates to privacy word doc Added more detail on the on-device encryption. Added section on Authorization
</commit_message>
<xml_diff>
--- a/Privacy_Security_Concerns.docx
+++ b/Privacy_Security_Concerns.docx
@@ -40,21 +40,7 @@
         <w:rPr>
           <w:lang w:val="en-GB"/>
         </w:rPr>
-        <w:t xml:space="preserve">The current system provides some level of security and </w:t>
-      </w:r>
-      <w:proofErr w:type="gramStart"/>
-      <w:r>
-        <w:rPr>
-          <w:lang w:val="en-GB"/>
-        </w:rPr>
-        <w:t>privacy, but</w:t>
-      </w:r>
-      <w:proofErr w:type="gramEnd"/>
-      <w:r>
-        <w:rPr>
-          <w:lang w:val="en-GB"/>
-        </w:rPr>
-        <w:t xml:space="preserve"> has a long way to go. Currently, personal trainers can only see their own clients, and </w:t>
+        <w:t xml:space="preserve">The current system provides some level of security and privacy, but has a long way to go. Currently, personal trainers can only see their own clients, and </w:t>
       </w:r>
       <w:r>
         <w:rPr>
@@ -91,6 +77,12 @@
           <w:lang w:val="en-GB"/>
         </w:rPr>
         <w:t>However, data is not encrypted at rest on the device</w:t>
+      </w:r>
+      <w:r>
+        <w:rPr>
+          <w:lang w:val="en-GB"/>
+        </w:rPr>
+        <w:t xml:space="preserve"> (except for as provided by the operating system – e.g. Bitlocker, FileVault, or Android Full-disk encryption)</w:t>
       </w:r>
       <w:r>
         <w:rPr>
@@ -250,6 +242,32 @@
     <w:p>
       <w:pPr>
         <w:pStyle w:val="Heading3"/>
+        <w:rPr>
+          <w:lang w:val="en-GB"/>
+        </w:rPr>
+      </w:pPr>
+      <w:r>
+        <w:rPr>
+          <w:lang w:val="en-GB"/>
+        </w:rPr>
+        <w:t>Authorization</w:t>
+      </w:r>
+    </w:p>
+    <w:p>
+      <w:pPr>
+        <w:rPr>
+          <w:lang w:val="en-GB"/>
+        </w:rPr>
+      </w:pPr>
+      <w:r>
+        <w:rPr>
+          <w:lang w:val="en-GB"/>
+        </w:rPr>
+        <w:t>Without Authentication, there can be no authorization – or rather, all users are authorized to do anything.</w:t>
+      </w:r>
+    </w:p>
+    <w:p>
+      <w:pPr>
         <w:rPr>
           <w:lang w:val="en-GB"/>
         </w:rPr>
@@ -1477,6 +1495,23 @@
 </file>
 
 <file path=customXml/item1.xml><?xml version="1.0" encoding="utf-8"?>
+<?mso-contentType ?>
+<FormTemplates xmlns="http://schemas.microsoft.com/sharepoint/v3/contenttype/forms">
+  <Display>DocumentLibraryForm</Display>
+  <Edit>DocumentLibraryForm</Edit>
+  <New>DocumentLibraryForm</New>
+</FormTemplates>
+</file>
+
+<file path=customXml/item2.xml><?xml version="1.0" encoding="utf-8"?>
+<p:properties xmlns:p="http://schemas.microsoft.com/office/2006/metadata/properties" xmlns:xsi="http://www.w3.org/2001/XMLSchema-instance" xmlns:pc="http://schemas.microsoft.com/office/infopath/2007/PartnerControls">
+  <documentManagement>
+    <_activity xmlns="bb48f87a-4966-4d32-b059-c6e7284b0029" xsi:nil="true"/>
+  </documentManagement>
+</p:properties>
+</file>
+
+<file path=customXml/item3.xml><?xml version="1.0" encoding="utf-8"?>
 <ct:contentTypeSchema xmlns:ct="http://schemas.microsoft.com/office/2006/metadata/contentType" xmlns:ma="http://schemas.microsoft.com/office/2006/metadata/properties/metaAttributes" ct:_="" ma:_="" ma:contentTypeName="Document" ma:contentTypeID="0x01010054A73A2F20296242983548AE1B175F39" ma:contentTypeVersion="16" ma:contentTypeDescription="Create a new document." ma:contentTypeScope="" ma:versionID="1f790320fe23f9894fb29c1f633fa95e">
   <xsd:schema xmlns:xsd="http://www.w3.org/2001/XMLSchema" xmlns:xs="http://www.w3.org/2001/XMLSchema" xmlns:p="http://schemas.microsoft.com/office/2006/metadata/properties" xmlns:ns3="bb48f87a-4966-4d32-b059-c6e7284b0029" xmlns:ns4="ff31654b-ce49-4ece-b20d-a740fc58f391" targetNamespace="http://schemas.microsoft.com/office/2006/metadata/properties" ma:root="true" ma:fieldsID="c32fd2c4a4fd6de7248e6e8ebc62f865" ns3:_="" ns4:_="">
     <xsd:import namespace="bb48f87a-4966-4d32-b059-c6e7284b0029"/>
@@ -1715,24 +1750,25 @@
 </ct:contentTypeSchema>
 </file>
 
-<file path=customXml/item2.xml><?xml version="1.0" encoding="utf-8"?>
-<?mso-contentType ?>
-<FormTemplates xmlns="http://schemas.microsoft.com/sharepoint/v3/contenttype/forms">
-  <Display>DocumentLibraryForm</Display>
-  <Edit>DocumentLibraryForm</Edit>
-  <New>DocumentLibraryForm</New>
-</FormTemplates>
+<file path=customXml/itemProps1.xml><?xml version="1.0" encoding="utf-8"?>
+<ds:datastoreItem xmlns:ds="http://schemas.openxmlformats.org/officeDocument/2006/customXml" ds:itemID="{88709F6B-7D50-432D-980A-0C4DB7D53282}">
+  <ds:schemaRefs>
+    <ds:schemaRef ds:uri="http://schemas.microsoft.com/sharepoint/v3/contenttype/forms"/>
+  </ds:schemaRefs>
+</ds:datastoreItem>
 </file>
 
-<file path=customXml/item3.xml><?xml version="1.0" encoding="utf-8"?>
-<p:properties xmlns:p="http://schemas.microsoft.com/office/2006/metadata/properties" xmlns:xsi="http://www.w3.org/2001/XMLSchema-instance" xmlns:pc="http://schemas.microsoft.com/office/infopath/2007/PartnerControls">
-  <documentManagement>
-    <_activity xmlns="bb48f87a-4966-4d32-b059-c6e7284b0029" xsi:nil="true"/>
-  </documentManagement>
-</p:properties>
+<file path=customXml/itemProps2.xml><?xml version="1.0" encoding="utf-8"?>
+<ds:datastoreItem xmlns:ds="http://schemas.openxmlformats.org/officeDocument/2006/customXml" ds:itemID="{7CA250D3-9B96-47E1-9D4E-A805DEC7B7C6}">
+  <ds:schemaRefs>
+    <ds:schemaRef ds:uri="http://schemas.microsoft.com/office/2006/metadata/properties"/>
+    <ds:schemaRef ds:uri="http://schemas.microsoft.com/office/infopath/2007/PartnerControls"/>
+    <ds:schemaRef ds:uri="bb48f87a-4966-4d32-b059-c6e7284b0029"/>
+  </ds:schemaRefs>
+</ds:datastoreItem>
 </file>
 
-<file path=customXml/itemProps1.xml><?xml version="1.0" encoding="utf-8"?>
+<file path=customXml/itemProps3.xml><?xml version="1.0" encoding="utf-8"?>
 <ds:datastoreItem xmlns:ds="http://schemas.openxmlformats.org/officeDocument/2006/customXml" ds:itemID="{8CB949FE-E88A-4252-8CAD-79C99BAB0D1B}">
   <ds:schemaRefs>
     <ds:schemaRef ds:uri="http://schemas.microsoft.com/office/2006/metadata/contentType"/>
@@ -1749,29 +1785,4 @@
     <ds:schemaRef ds:uri="http://schemas.microsoft.com/internal/obd"/>
   </ds:schemaRefs>
 </ds:datastoreItem>
-</file>
-
-<file path=customXml/itemProps2.xml><?xml version="1.0" encoding="utf-8"?>
-<ds:datastoreItem xmlns:ds="http://schemas.openxmlformats.org/officeDocument/2006/customXml" ds:itemID="{88709F6B-7D50-432D-980A-0C4DB7D53282}">
-  <ds:schemaRefs>
-    <ds:schemaRef ds:uri="http://schemas.microsoft.com/sharepoint/v3/contenttype/forms"/>
-  </ds:schemaRefs>
-</ds:datastoreItem>
-</file>
-
-<file path=customXml/itemProps3.xml><?xml version="1.0" encoding="utf-8"?>
-<ds:datastoreItem xmlns:ds="http://schemas.openxmlformats.org/officeDocument/2006/customXml" ds:itemID="{7CA250D3-9B96-47E1-9D4E-A805DEC7B7C6}">
-  <ds:schemaRefs>
-    <ds:schemaRef ds:uri="http://purl.org/dc/terms/"/>
-    <ds:schemaRef ds:uri="http://schemas.openxmlformats.org/package/2006/metadata/core-properties"/>
-    <ds:schemaRef ds:uri="http://schemas.microsoft.com/office/2006/documentManagement/types"/>
-    <ds:schemaRef ds:uri="http://schemas.microsoft.com/office/infopath/2007/PartnerControls"/>
-    <ds:schemaRef ds:uri="http://purl.org/dc/elements/1.1/"/>
-    <ds:schemaRef ds:uri="http://schemas.microsoft.com/office/2006/metadata/properties"/>
-    <ds:schemaRef ds:uri="bb48f87a-4966-4d32-b059-c6e7284b0029"/>
-    <ds:schemaRef ds:uri="ff31654b-ce49-4ece-b20d-a740fc58f391"/>
-    <ds:schemaRef ds:uri="http://www.w3.org/XML/1998/namespace"/>
-    <ds:schemaRef ds:uri="http://purl.org/dc/dcmitype/"/>
-  </ds:schemaRefs>
-</ds:datastoreItem>
 </file>
</xml_diff>